<commit_message>
added api calls to get questions and score
</commit_message>
<xml_diff>
--- a/uploads/job.docx
+++ b/uploads/job.docx
@@ -9,230 +9,255 @@
     </w:p>
     <w:p>
       <w:r>
-        <w:t>Required Skills:</w:t>
+        <w:t>- Candidate should have desire to learn new technologies.</w:t>
+      </w:r>
+    </w:p>
+    <w:p>
+      <w:r>
+        <w:t>- Who can take responsibility &amp; develop creative solution</w:t>
+      </w:r>
+    </w:p>
+    <w:p>
+      <w:r>
+        <w:t>- Proficient knowledge in Python language</w:t>
       </w:r>
     </w:p>
     <w:p/>
     <w:p/>
     <w:p>
       <w:r>
-        <w:t>Absolute clarity in OOP fundamentals and Data-Structures</w:t>
-      </w:r>
-    </w:p>
-    <w:p>
-      <w:r>
-        <w:t xml:space="preserve">Must have hands-on experience in Data Structure like List, </w:t>
+        <w:t>Thanks</w:t>
+      </w:r>
+    </w:p>
+    <w:p>
+      <w:r>
+        <w:t>Nexpro247</w:t>
+      </w:r>
+    </w:p>
+    <w:p>
+      <w:r>
+        <w:t>-</w:t>
+      </w:r>
+    </w:p>
+    <w:p>
+      <w:r>
+        <w:t>Role: Software Development - Other</w:t>
+      </w:r>
+    </w:p>
+    <w:p>
+      <w:r>
+        <w:t>Industry Type: IT Services &amp; Consulting</w:t>
+      </w:r>
+    </w:p>
+    <w:p>
+      <w:r>
+        <w:t>Department: Engineering - Software &amp; QA</w:t>
+      </w:r>
+    </w:p>
+    <w:p>
+      <w:r>
+        <w:t>Employment Type: Full Time, Permanent</w:t>
+      </w:r>
+    </w:p>
+    <w:p>
+      <w:r>
+        <w:t>Role Category: Software Development</w:t>
+      </w:r>
+    </w:p>
+    <w:p>
+      <w:r>
+        <w:t>Education</w:t>
+      </w:r>
+    </w:p>
+    <w:p>
+      <w:r>
+        <w:t>UG: Any Graduate</w:t>
+      </w:r>
+    </w:p>
+    <w:p>
+      <w:r>
+        <w:t>Key Skills</w:t>
+      </w:r>
+    </w:p>
+    <w:p>
+      <w:r>
+        <w:t xml:space="preserve">Skills highlighted with ‘‘ are preferred </w:t>
       </w:r>
       <w:proofErr w:type="spellStart"/>
       <w:r>
-        <w:t>Dict</w:t>
+        <w:t>keyskills</w:t>
       </w:r>
       <w:proofErr w:type="spellEnd"/>
-      <w:r>
-        <w:t>, Set, Strings, Lambda, etc</w:t>
-      </w:r>
-    </w:p>
-    <w:p>
-      <w:r>
-        <w:t>Knowledge of various Python Web Frameworks (Django, Flask, ORM, etc.)</w:t>
-      </w:r>
-    </w:p>
-    <w:p>
-      <w:r>
-        <w:t>Must have hands-on experience in working with RDBMS - SQL</w:t>
-      </w:r>
-    </w:p>
-    <w:p>
-      <w:r>
-        <w:t>Excellent written and verbal communication and presentation skills.</w:t>
-      </w:r>
-    </w:p>
-    <w:p/>
-    <w:p>
-      <w:r>
-        <w:t>Roles and responsibilities:</w:t>
-      </w:r>
-    </w:p>
-    <w:p>
-      <w:r>
-        <w:t>Maintain and improve existing projects</w:t>
-      </w:r>
-    </w:p>
-    <w:p>
-      <w:r>
-        <w:t>Collaborate with the technical team to develop new features and troubleshoot issues</w:t>
-      </w:r>
-    </w:p>
-    <w:p>
-      <w:r>
-        <w:t>Lead projects to understand the requirements and distribute work to the technical team</w:t>
-      </w:r>
-    </w:p>
-    <w:p>
-      <w:r>
-        <w:t>Follow the project/task timelines and quality.</w:t>
-      </w:r>
-    </w:p>
-    <w:p>
-      <w:r>
-        <w:t>Role: Full Stack Developer</w:t>
-      </w:r>
-    </w:p>
-    <w:p>
-      <w:r>
-        <w:t>Industry Type: IT Services &amp; Consulting</w:t>
-      </w:r>
-    </w:p>
-    <w:p>
-      <w:r>
-        <w:t>Department: Engineering - Software &amp; QA</w:t>
-      </w:r>
-    </w:p>
-    <w:p>
-      <w:r>
-        <w:t>Employment Type: Full Time, Permanent</w:t>
-      </w:r>
-    </w:p>
-    <w:p>
-      <w:r>
-        <w:t>Role Category: Software Development</w:t>
-      </w:r>
-    </w:p>
-    <w:p>
-      <w:r>
-        <w:t>Education</w:t>
-      </w:r>
-    </w:p>
-    <w:p>
-      <w:r>
-        <w:t xml:space="preserve">UG: BCA in Any Specialization, </w:t>
+    </w:p>
+    <w:p>
+      <w:r>
+        <w:t>Full Stack</w:t>
+      </w:r>
+      <w:r>
+        <w:t xml:space="preserve">, </w:t>
+      </w:r>
+      <w:r>
+        <w:t>Application</w:t>
+      </w:r>
+      <w:r>
+        <w:t>,</w:t>
+      </w:r>
+      <w:r>
+        <w:t xml:space="preserve"> Development</w:t>
+      </w:r>
+      <w:r>
+        <w:t xml:space="preserve"> </w:t>
+      </w:r>
+      <w:r>
+        <w:t>Python</w:t>
+      </w:r>
+      <w:r>
+        <w:t>,</w:t>
+      </w:r>
+      <w:r>
+        <w:t xml:space="preserve"> </w:t>
       </w:r>
       <w:proofErr w:type="spellStart"/>
-      <w:proofErr w:type="gramStart"/>
-      <w:r>
-        <w:t>B.Tech</w:t>
+      <w:r>
+        <w:t>Developmenter</w:t>
       </w:r>
       <w:proofErr w:type="spellEnd"/>
-      <w:proofErr w:type="gramEnd"/>
-      <w:r>
-        <w:t xml:space="preserve">/B.E. in Any Specialization, </w:t>
+      <w:r>
+        <w:t xml:space="preserve">, </w:t>
+      </w:r>
+      <w:r>
+        <w:t>CSS</w:t>
+      </w:r>
+      <w:r>
+        <w:t xml:space="preserve">, </w:t>
+      </w:r>
+      <w:r>
+        <w:t xml:space="preserve">Flask </w:t>
+      </w:r>
+      <w:r>
+        <w:t>,</w:t>
+      </w:r>
+      <w:r>
+        <w:t>Open</w:t>
+      </w:r>
+      <w:r>
+        <w:t xml:space="preserve"> </w:t>
+      </w:r>
+      <w:r>
+        <w:t>Post</w:t>
+      </w:r>
+      <w:r>
+        <w:t xml:space="preserve"> </w:t>
       </w:r>
       <w:proofErr w:type="spellStart"/>
       <w:r>
-        <w:t>B.Sc</w:t>
+        <w:t>gresql</w:t>
       </w:r>
       <w:proofErr w:type="spellEnd"/>
       <w:r>
-        <w:t xml:space="preserve"> in Computers</w:t>
-      </w:r>
-    </w:p>
-    <w:p>
-      <w:r>
-        <w:t>Key Skills</w:t>
-      </w:r>
-    </w:p>
-    <w:p>
-      <w:r>
-        <w:t xml:space="preserve">Skills highlighted with are preferred </w:t>
+        <w:t xml:space="preserve">, </w:t>
+      </w:r>
+      <w:r>
+        <w:t>Api Rest</w:t>
+      </w:r>
+      <w:r>
+        <w:t xml:space="preserve">, </w:t>
+      </w:r>
+      <w:r>
+        <w:t>Full Stack Application Development</w:t>
+      </w:r>
+      <w:r>
+        <w:t xml:space="preserve">, </w:t>
       </w:r>
       <w:proofErr w:type="spellStart"/>
       <w:r>
-        <w:t>keyskills</w:t>
+        <w:t>Fullstack</w:t>
       </w:r>
       <w:proofErr w:type="spellEnd"/>
-    </w:p>
-    <w:p>
-      <w:r>
-        <w:t>Software Engineering</w:t>
+      <w:r>
+        <w:t xml:space="preserve"> Development</w:t>
       </w:r>
       <w:r>
         <w:t xml:space="preserve">, </w:t>
       </w:r>
       <w:r>
+        <w:t>Python Testing</w:t>
+      </w:r>
+      <w:r>
+        <w:t xml:space="preserve">, </w:t>
+      </w:r>
+      <w:r>
+        <w:t>Selenium</w:t>
+      </w:r>
+      <w:r>
+        <w:t>,</w:t>
+      </w:r>
+      <w:r>
+        <w:t xml:space="preserve"> </w:t>
+      </w:r>
+      <w:proofErr w:type="spellStart"/>
+      <w:r>
+        <w:t>Webdriver</w:t>
+      </w:r>
+      <w:proofErr w:type="spellEnd"/>
+      <w:r>
+        <w:t xml:space="preserve">, </w:t>
+      </w:r>
+      <w:r>
         <w:t>Django</w:t>
       </w:r>
       <w:r>
         <w:t xml:space="preserve">, </w:t>
       </w:r>
       <w:r>
-        <w:t>Python</w:t>
-      </w:r>
-    </w:p>
-    <w:p>
-      <w:r>
-        <w:t>Data Structures</w:t>
+        <w:t>HTML5</w:t>
       </w:r>
       <w:r>
         <w:t xml:space="preserve">, </w:t>
       </w:r>
-      <w:proofErr w:type="gramStart"/>
-      <w:r>
-        <w:t>ORM</w:t>
-      </w:r>
-      <w:r>
-        <w:t xml:space="preserve"> ,</w:t>
-      </w:r>
-      <w:r>
-        <w:t>Machine</w:t>
-      </w:r>
-      <w:proofErr w:type="gramEnd"/>
-      <w:r>
-        <w:t xml:space="preserve"> Learning</w:t>
-      </w:r>
+      <w:proofErr w:type="spellStart"/>
+      <w:r>
+        <w:t>Javascript</w:t>
+      </w:r>
+      <w:proofErr w:type="spellEnd"/>
       <w:r>
         <w:t xml:space="preserve">, </w:t>
       </w:r>
       <w:r>
-        <w:t>Backend Development</w:t>
+        <w:t>Django</w:t>
+      </w:r>
+      <w:r>
+        <w:t>,</w:t>
+      </w:r>
+      <w:r>
+        <w:t xml:space="preserve"> Framework</w:t>
       </w:r>
       <w:r>
         <w:t xml:space="preserve">, </w:t>
       </w:r>
       <w:r>
-        <w:t>Backend Programming Language</w:t>
+        <w:t>API</w:t>
       </w:r>
       <w:r>
         <w:t xml:space="preserve">, </w:t>
       </w:r>
       <w:r>
-        <w:t>Data Science</w:t>
+        <w:t>Odoo</w:t>
+      </w:r>
+      <w:r>
+        <w:t>,</w:t>
+      </w:r>
+      <w:r>
+        <w:t xml:space="preserve"> Development</w:t>
       </w:r>
       <w:r>
         <w:t xml:space="preserve">, </w:t>
       </w:r>
-      <w:r>
-        <w:t>Full Stack Developer</w:t>
-      </w:r>
-      <w:r>
-        <w:t xml:space="preserve">, </w:t>
-      </w:r>
-      <w:r>
-        <w:t>Software Development</w:t>
-      </w:r>
-      <w:r>
-        <w:t xml:space="preserve">, </w:t>
-      </w:r>
-      <w:r>
-        <w:t>Django Framework</w:t>
-      </w:r>
-      <w:r>
-        <w:t xml:space="preserve">, </w:t>
-      </w:r>
-      <w:r>
-        <w:t>Data Analytics</w:t>
-      </w:r>
-      <w:r>
-        <w:t xml:space="preserve">, </w:t>
-      </w:r>
-      <w:r>
-        <w:t>Web Development</w:t>
-      </w:r>
-      <w:r>
-        <w:t xml:space="preserve">  </w:t>
-      </w:r>
-      <w:r>
-        <w:t>Flask</w:t>
-      </w:r>
+      <w:proofErr w:type="spellStart"/>
+      <w:r>
+        <w:t>PythonFlask</w:t>
+      </w:r>
+      <w:proofErr w:type="spellEnd"/>
     </w:p>
     <w:sectPr>
       <w:pgSz w:w="11906" w:h="16838"/>
@@ -242,315 +267,6 @@
     </w:sectPr>
   </w:body>
 </w:document>
-</file>
-
-<file path=word/numbering.xml><?xml version="1.0" encoding="utf-8"?>
-<w:numbering xmlns:wpc="http://schemas.microsoft.com/office/word/2010/wordprocessingCanvas" xmlns:cx="http://schemas.microsoft.com/office/drawing/2014/chartex" xmlns:cx1="http://schemas.microsoft.com/office/drawing/2015/9/8/chartex" xmlns:cx2="http://schemas.microsoft.com/office/drawing/2015/10/21/chartex" xmlns:cx3="http://schemas.microsoft.com/office/drawing/2016/5/9/chartex" xmlns:cx4="http://schemas.microsoft.com/office/drawing/2016/5/10/chartex" xmlns:cx5="http://schemas.microsoft.com/office/drawing/2016/5/11/chartex" xmlns:cx6="http://schemas.microsoft.com/office/drawing/2016/5/12/chartex" xmlns:cx7="http://schemas.microsoft.com/office/drawing/2016/5/13/chartex" xmlns:cx8="http://schemas.microsoft.com/office/drawing/2016/5/14/chartex" xmlns:mc="http://schemas.openxmlformats.org/markup-compatibility/2006" xmlns:aink="http://schemas.microsoft.com/office/drawing/2016/ink" xmlns:am3d="http://schemas.microsoft.com/office/drawing/2017/model3d" xmlns:o="urn:schemas-microsoft-com:office:office" xmlns:oel="http://schemas.microsoft.com/office/2019/extlst" xmlns:r="http://schemas.openxmlformats.org/officeDocument/2006/relationships" xmlns:m="http://schemas.openxmlformats.org/officeDocument/2006/math" xmlns:v="urn:schemas-microsoft-com:vml" xmlns:wp14="http://schemas.microsoft.com/office/word/2010/wordprocessingDrawing" xmlns:wp="http://schemas.openxmlformats.org/drawingml/2006/wordprocessingDrawing" xmlns:w10="urn:schemas-microsoft-com:office:word" xmlns:w="http://schemas.openxmlformats.org/wordprocessingml/2006/main" xmlns:w14="http://schemas.microsoft.com/office/word/2010/wordml" xmlns:w15="http://schemas.microsoft.com/office/word/2012/wordml" xmlns:w16cex="http://schemas.microsoft.com/office/word/2018/wordml/cex" xmlns:w16cid="http://schemas.microsoft.com/office/word/2016/wordml/cid" xmlns:w16="http://schemas.microsoft.com/office/word/2018/wordml" xmlns:w16sdtdh="http://schemas.microsoft.com/office/word/2020/wordml/sdtdatahash" xmlns:w16se="http://schemas.microsoft.com/office/word/2015/wordml/symex" xmlns:wpg="http://schemas.microsoft.com/office/word/2010/wordprocessingGroup" xmlns:wpi="http://schemas.microsoft.com/office/word/2010/wordprocessingInk" xmlns:wne="http://schemas.microsoft.com/office/word/2006/wordml" xmlns:wps="http://schemas.microsoft.com/office/word/2010/wordprocessingShape" mc:Ignorable="w14 w15 w16se w16cid w16 w16cex w16sdtdh wp14">
-  <w:abstractNum w:abstractNumId="0" w15:restartNumberingAfterBreak="0">
-    <w:nsid w:val="04A5640E"/>
-    <w:multiLevelType w:val="multilevel"/>
-    <w:tmpl w:val="80E094E6"/>
-    <w:lvl w:ilvl="0">
-      <w:start w:val="1"/>
-      <w:numFmt w:val="bullet"/>
-      <w:lvlText w:val=""/>
-      <w:lvlJc w:val="left"/>
-      <w:pPr>
-        <w:tabs>
-          <w:tab w:val="num" w:pos="720"/>
-        </w:tabs>
-        <w:ind w:left="720" w:hanging="360"/>
-      </w:pPr>
-      <w:rPr>
-        <w:rFonts w:ascii="Symbol" w:hAnsi="Symbol" w:hint="default"/>
-        <w:sz w:val="20"/>
-      </w:rPr>
-    </w:lvl>
-    <w:lvl w:ilvl="1" w:tentative="1">
-      <w:start w:val="1"/>
-      <w:numFmt w:val="bullet"/>
-      <w:lvlText w:val="o"/>
-      <w:lvlJc w:val="left"/>
-      <w:pPr>
-        <w:tabs>
-          <w:tab w:val="num" w:pos="1440"/>
-        </w:tabs>
-        <w:ind w:left="1440" w:hanging="360"/>
-      </w:pPr>
-      <w:rPr>
-        <w:rFonts w:ascii="Courier New" w:hAnsi="Courier New" w:hint="default"/>
-        <w:sz w:val="20"/>
-      </w:rPr>
-    </w:lvl>
-    <w:lvl w:ilvl="2" w:tentative="1">
-      <w:start w:val="1"/>
-      <w:numFmt w:val="bullet"/>
-      <w:lvlText w:val=""/>
-      <w:lvlJc w:val="left"/>
-      <w:pPr>
-        <w:tabs>
-          <w:tab w:val="num" w:pos="2160"/>
-        </w:tabs>
-        <w:ind w:left="2160" w:hanging="360"/>
-      </w:pPr>
-      <w:rPr>
-        <w:rFonts w:ascii="Wingdings" w:hAnsi="Wingdings" w:hint="default"/>
-        <w:sz w:val="20"/>
-      </w:rPr>
-    </w:lvl>
-    <w:lvl w:ilvl="3" w:tentative="1">
-      <w:start w:val="1"/>
-      <w:numFmt w:val="bullet"/>
-      <w:lvlText w:val=""/>
-      <w:lvlJc w:val="left"/>
-      <w:pPr>
-        <w:tabs>
-          <w:tab w:val="num" w:pos="2880"/>
-        </w:tabs>
-        <w:ind w:left="2880" w:hanging="360"/>
-      </w:pPr>
-      <w:rPr>
-        <w:rFonts w:ascii="Wingdings" w:hAnsi="Wingdings" w:hint="default"/>
-        <w:sz w:val="20"/>
-      </w:rPr>
-    </w:lvl>
-    <w:lvl w:ilvl="4" w:tentative="1">
-      <w:start w:val="1"/>
-      <w:numFmt w:val="bullet"/>
-      <w:lvlText w:val=""/>
-      <w:lvlJc w:val="left"/>
-      <w:pPr>
-        <w:tabs>
-          <w:tab w:val="num" w:pos="3600"/>
-        </w:tabs>
-        <w:ind w:left="3600" w:hanging="360"/>
-      </w:pPr>
-      <w:rPr>
-        <w:rFonts w:ascii="Wingdings" w:hAnsi="Wingdings" w:hint="default"/>
-        <w:sz w:val="20"/>
-      </w:rPr>
-    </w:lvl>
-    <w:lvl w:ilvl="5" w:tentative="1">
-      <w:start w:val="1"/>
-      <w:numFmt w:val="bullet"/>
-      <w:lvlText w:val=""/>
-      <w:lvlJc w:val="left"/>
-      <w:pPr>
-        <w:tabs>
-          <w:tab w:val="num" w:pos="4320"/>
-        </w:tabs>
-        <w:ind w:left="4320" w:hanging="360"/>
-      </w:pPr>
-      <w:rPr>
-        <w:rFonts w:ascii="Wingdings" w:hAnsi="Wingdings" w:hint="default"/>
-        <w:sz w:val="20"/>
-      </w:rPr>
-    </w:lvl>
-    <w:lvl w:ilvl="6" w:tentative="1">
-      <w:start w:val="1"/>
-      <w:numFmt w:val="bullet"/>
-      <w:lvlText w:val=""/>
-      <w:lvlJc w:val="left"/>
-      <w:pPr>
-        <w:tabs>
-          <w:tab w:val="num" w:pos="5040"/>
-        </w:tabs>
-        <w:ind w:left="5040" w:hanging="360"/>
-      </w:pPr>
-      <w:rPr>
-        <w:rFonts w:ascii="Wingdings" w:hAnsi="Wingdings" w:hint="default"/>
-        <w:sz w:val="20"/>
-      </w:rPr>
-    </w:lvl>
-    <w:lvl w:ilvl="7" w:tentative="1">
-      <w:start w:val="1"/>
-      <w:numFmt w:val="bullet"/>
-      <w:lvlText w:val=""/>
-      <w:lvlJc w:val="left"/>
-      <w:pPr>
-        <w:tabs>
-          <w:tab w:val="num" w:pos="5760"/>
-        </w:tabs>
-        <w:ind w:left="5760" w:hanging="360"/>
-      </w:pPr>
-      <w:rPr>
-        <w:rFonts w:ascii="Wingdings" w:hAnsi="Wingdings" w:hint="default"/>
-        <w:sz w:val="20"/>
-      </w:rPr>
-    </w:lvl>
-    <w:lvl w:ilvl="8" w:tentative="1">
-      <w:start w:val="1"/>
-      <w:numFmt w:val="bullet"/>
-      <w:lvlText w:val=""/>
-      <w:lvlJc w:val="left"/>
-      <w:pPr>
-        <w:tabs>
-          <w:tab w:val="num" w:pos="6480"/>
-        </w:tabs>
-        <w:ind w:left="6480" w:hanging="360"/>
-      </w:pPr>
-      <w:rPr>
-        <w:rFonts w:ascii="Wingdings" w:hAnsi="Wingdings" w:hint="default"/>
-        <w:sz w:val="20"/>
-      </w:rPr>
-    </w:lvl>
-  </w:abstractNum>
-  <w:abstractNum w:abstractNumId="1" w15:restartNumberingAfterBreak="0">
-    <w:nsid w:val="45A454D1"/>
-    <w:multiLevelType w:val="multilevel"/>
-    <w:tmpl w:val="5B72AD74"/>
-    <w:lvl w:ilvl="0">
-      <w:start w:val="1"/>
-      <w:numFmt w:val="bullet"/>
-      <w:lvlText w:val=""/>
-      <w:lvlJc w:val="left"/>
-      <w:pPr>
-        <w:tabs>
-          <w:tab w:val="num" w:pos="720"/>
-        </w:tabs>
-        <w:ind w:left="720" w:hanging="360"/>
-      </w:pPr>
-      <w:rPr>
-        <w:rFonts w:ascii="Symbol" w:hAnsi="Symbol" w:hint="default"/>
-        <w:sz w:val="20"/>
-      </w:rPr>
-    </w:lvl>
-    <w:lvl w:ilvl="1" w:tentative="1">
-      <w:start w:val="1"/>
-      <w:numFmt w:val="bullet"/>
-      <w:lvlText w:val="o"/>
-      <w:lvlJc w:val="left"/>
-      <w:pPr>
-        <w:tabs>
-          <w:tab w:val="num" w:pos="1440"/>
-        </w:tabs>
-        <w:ind w:left="1440" w:hanging="360"/>
-      </w:pPr>
-      <w:rPr>
-        <w:rFonts w:ascii="Courier New" w:hAnsi="Courier New" w:hint="default"/>
-        <w:sz w:val="20"/>
-      </w:rPr>
-    </w:lvl>
-    <w:lvl w:ilvl="2" w:tentative="1">
-      <w:start w:val="1"/>
-      <w:numFmt w:val="bullet"/>
-      <w:lvlText w:val=""/>
-      <w:lvlJc w:val="left"/>
-      <w:pPr>
-        <w:tabs>
-          <w:tab w:val="num" w:pos="2160"/>
-        </w:tabs>
-        <w:ind w:left="2160" w:hanging="360"/>
-      </w:pPr>
-      <w:rPr>
-        <w:rFonts w:ascii="Wingdings" w:hAnsi="Wingdings" w:hint="default"/>
-        <w:sz w:val="20"/>
-      </w:rPr>
-    </w:lvl>
-    <w:lvl w:ilvl="3" w:tentative="1">
-      <w:start w:val="1"/>
-      <w:numFmt w:val="bullet"/>
-      <w:lvlText w:val=""/>
-      <w:lvlJc w:val="left"/>
-      <w:pPr>
-        <w:tabs>
-          <w:tab w:val="num" w:pos="2880"/>
-        </w:tabs>
-        <w:ind w:left="2880" w:hanging="360"/>
-      </w:pPr>
-      <w:rPr>
-        <w:rFonts w:ascii="Wingdings" w:hAnsi="Wingdings" w:hint="default"/>
-        <w:sz w:val="20"/>
-      </w:rPr>
-    </w:lvl>
-    <w:lvl w:ilvl="4" w:tentative="1">
-      <w:start w:val="1"/>
-      <w:numFmt w:val="bullet"/>
-      <w:lvlText w:val=""/>
-      <w:lvlJc w:val="left"/>
-      <w:pPr>
-        <w:tabs>
-          <w:tab w:val="num" w:pos="3600"/>
-        </w:tabs>
-        <w:ind w:left="3600" w:hanging="360"/>
-      </w:pPr>
-      <w:rPr>
-        <w:rFonts w:ascii="Wingdings" w:hAnsi="Wingdings" w:hint="default"/>
-        <w:sz w:val="20"/>
-      </w:rPr>
-    </w:lvl>
-    <w:lvl w:ilvl="5" w:tentative="1">
-      <w:start w:val="1"/>
-      <w:numFmt w:val="bullet"/>
-      <w:lvlText w:val=""/>
-      <w:lvlJc w:val="left"/>
-      <w:pPr>
-        <w:tabs>
-          <w:tab w:val="num" w:pos="4320"/>
-        </w:tabs>
-        <w:ind w:left="4320" w:hanging="360"/>
-      </w:pPr>
-      <w:rPr>
-        <w:rFonts w:ascii="Wingdings" w:hAnsi="Wingdings" w:hint="default"/>
-        <w:sz w:val="20"/>
-      </w:rPr>
-    </w:lvl>
-    <w:lvl w:ilvl="6" w:tentative="1">
-      <w:start w:val="1"/>
-      <w:numFmt w:val="bullet"/>
-      <w:lvlText w:val=""/>
-      <w:lvlJc w:val="left"/>
-      <w:pPr>
-        <w:tabs>
-          <w:tab w:val="num" w:pos="5040"/>
-        </w:tabs>
-        <w:ind w:left="5040" w:hanging="360"/>
-      </w:pPr>
-      <w:rPr>
-        <w:rFonts w:ascii="Wingdings" w:hAnsi="Wingdings" w:hint="default"/>
-        <w:sz w:val="20"/>
-      </w:rPr>
-    </w:lvl>
-    <w:lvl w:ilvl="7" w:tentative="1">
-      <w:start w:val="1"/>
-      <w:numFmt w:val="bullet"/>
-      <w:lvlText w:val=""/>
-      <w:lvlJc w:val="left"/>
-      <w:pPr>
-        <w:tabs>
-          <w:tab w:val="num" w:pos="5760"/>
-        </w:tabs>
-        <w:ind w:left="5760" w:hanging="360"/>
-      </w:pPr>
-      <w:rPr>
-        <w:rFonts w:ascii="Wingdings" w:hAnsi="Wingdings" w:hint="default"/>
-        <w:sz w:val="20"/>
-      </w:rPr>
-    </w:lvl>
-    <w:lvl w:ilvl="8" w:tentative="1">
-      <w:start w:val="1"/>
-      <w:numFmt w:val="bullet"/>
-      <w:lvlText w:val=""/>
-      <w:lvlJc w:val="left"/>
-      <w:pPr>
-        <w:tabs>
-          <w:tab w:val="num" w:pos="6480"/>
-        </w:tabs>
-        <w:ind w:left="6480" w:hanging="360"/>
-      </w:pPr>
-      <w:rPr>
-        <w:rFonts w:ascii="Wingdings" w:hAnsi="Wingdings" w:hint="default"/>
-        <w:sz w:val="20"/>
-      </w:rPr>
-    </w:lvl>
-  </w:abstractNum>
-  <w:num w:numId="1" w16cid:durableId="1863014168">
-    <w:abstractNumId w:val="1"/>
-  </w:num>
-  <w:num w:numId="2" w16cid:durableId="1500846929">
-    <w:abstractNumId w:val="0"/>
-  </w:num>
-</w:numbering>
 </file>
 
 <file path=word/styles.xml><?xml version="1.0" encoding="utf-8"?>
@@ -961,7 +677,7 @@
     <w:link w:val="Heading1Char"/>
     <w:uiPriority w:val="9"/>
     <w:qFormat/>
-    <w:rsid w:val="00B165C6"/>
+    <w:rsid w:val="00467342"/>
     <w:pPr>
       <w:keepNext/>
       <w:keepLines/>
@@ -984,7 +700,7 @@
     <w:semiHidden/>
     <w:unhideWhenUsed/>
     <w:qFormat/>
-    <w:rsid w:val="00B165C6"/>
+    <w:rsid w:val="00467342"/>
     <w:pPr>
       <w:keepNext/>
       <w:keepLines/>
@@ -1007,7 +723,7 @@
     <w:semiHidden/>
     <w:unhideWhenUsed/>
     <w:qFormat/>
-    <w:rsid w:val="00B165C6"/>
+    <w:rsid w:val="00467342"/>
     <w:pPr>
       <w:keepNext/>
       <w:keepLines/>
@@ -1030,7 +746,7 @@
     <w:semiHidden/>
     <w:unhideWhenUsed/>
     <w:qFormat/>
-    <w:rsid w:val="00B165C6"/>
+    <w:rsid w:val="00467342"/>
     <w:pPr>
       <w:keepNext/>
       <w:keepLines/>
@@ -1053,7 +769,7 @@
     <w:semiHidden/>
     <w:unhideWhenUsed/>
     <w:qFormat/>
-    <w:rsid w:val="00B165C6"/>
+    <w:rsid w:val="00467342"/>
     <w:pPr>
       <w:keepNext/>
       <w:keepLines/>
@@ -1074,7 +790,7 @@
     <w:semiHidden/>
     <w:unhideWhenUsed/>
     <w:qFormat/>
-    <w:rsid w:val="00B165C6"/>
+    <w:rsid w:val="00467342"/>
     <w:pPr>
       <w:keepNext/>
       <w:keepLines/>
@@ -1097,7 +813,7 @@
     <w:semiHidden/>
     <w:unhideWhenUsed/>
     <w:qFormat/>
-    <w:rsid w:val="00B165C6"/>
+    <w:rsid w:val="00467342"/>
     <w:pPr>
       <w:keepNext/>
       <w:keepLines/>
@@ -1118,7 +834,7 @@
     <w:semiHidden/>
     <w:unhideWhenUsed/>
     <w:qFormat/>
-    <w:rsid w:val="00B165C6"/>
+    <w:rsid w:val="00467342"/>
     <w:pPr>
       <w:keepNext/>
       <w:keepLines/>
@@ -1141,7 +857,7 @@
     <w:semiHidden/>
     <w:unhideWhenUsed/>
     <w:qFormat/>
-    <w:rsid w:val="00B165C6"/>
+    <w:rsid w:val="00467342"/>
     <w:pPr>
       <w:keepNext/>
       <w:keepLines/>
@@ -1184,7 +900,7 @@
     <w:basedOn w:val="DefaultParagraphFont"/>
     <w:link w:val="Heading1"/>
     <w:uiPriority w:val="9"/>
-    <w:rsid w:val="00B165C6"/>
+    <w:rsid w:val="00467342"/>
     <w:rPr>
       <w:rFonts w:asciiTheme="majorHAnsi" w:eastAsiaTheme="majorEastAsia" w:hAnsiTheme="majorHAnsi" w:cstheme="majorBidi"/>
       <w:color w:val="0F4761" w:themeColor="accent1" w:themeShade="BF"/>
@@ -1198,7 +914,7 @@
     <w:link w:val="Heading2"/>
     <w:uiPriority w:val="9"/>
     <w:semiHidden/>
-    <w:rsid w:val="00B165C6"/>
+    <w:rsid w:val="00467342"/>
     <w:rPr>
       <w:rFonts w:asciiTheme="majorHAnsi" w:eastAsiaTheme="majorEastAsia" w:hAnsiTheme="majorHAnsi" w:cstheme="majorBidi"/>
       <w:color w:val="0F4761" w:themeColor="accent1" w:themeShade="BF"/>
@@ -1212,7 +928,7 @@
     <w:link w:val="Heading3"/>
     <w:uiPriority w:val="9"/>
     <w:semiHidden/>
-    <w:rsid w:val="00B165C6"/>
+    <w:rsid w:val="00467342"/>
     <w:rPr>
       <w:rFonts w:eastAsiaTheme="majorEastAsia" w:cstheme="majorBidi"/>
       <w:color w:val="0F4761" w:themeColor="accent1" w:themeShade="BF"/>
@@ -1226,7 +942,7 @@
     <w:link w:val="Heading4"/>
     <w:uiPriority w:val="9"/>
     <w:semiHidden/>
-    <w:rsid w:val="00B165C6"/>
+    <w:rsid w:val="00467342"/>
     <w:rPr>
       <w:rFonts w:eastAsiaTheme="majorEastAsia" w:cstheme="majorBidi"/>
       <w:i/>
@@ -1240,7 +956,7 @@
     <w:link w:val="Heading5"/>
     <w:uiPriority w:val="9"/>
     <w:semiHidden/>
-    <w:rsid w:val="00B165C6"/>
+    <w:rsid w:val="00467342"/>
     <w:rPr>
       <w:rFonts w:eastAsiaTheme="majorEastAsia" w:cstheme="majorBidi"/>
       <w:color w:val="0F4761" w:themeColor="accent1" w:themeShade="BF"/>
@@ -1252,7 +968,7 @@
     <w:link w:val="Heading6"/>
     <w:uiPriority w:val="9"/>
     <w:semiHidden/>
-    <w:rsid w:val="00B165C6"/>
+    <w:rsid w:val="00467342"/>
     <w:rPr>
       <w:rFonts w:eastAsiaTheme="majorEastAsia" w:cstheme="majorBidi"/>
       <w:i/>
@@ -1266,7 +982,7 @@
     <w:link w:val="Heading7"/>
     <w:uiPriority w:val="9"/>
     <w:semiHidden/>
-    <w:rsid w:val="00B165C6"/>
+    <w:rsid w:val="00467342"/>
     <w:rPr>
       <w:rFonts w:eastAsiaTheme="majorEastAsia" w:cstheme="majorBidi"/>
       <w:color w:val="595959" w:themeColor="text1" w:themeTint="A6"/>
@@ -1278,7 +994,7 @@
     <w:link w:val="Heading8"/>
     <w:uiPriority w:val="9"/>
     <w:semiHidden/>
-    <w:rsid w:val="00B165C6"/>
+    <w:rsid w:val="00467342"/>
     <w:rPr>
       <w:rFonts w:eastAsiaTheme="majorEastAsia" w:cstheme="majorBidi"/>
       <w:i/>
@@ -1292,7 +1008,7 @@
     <w:link w:val="Heading9"/>
     <w:uiPriority w:val="9"/>
     <w:semiHidden/>
-    <w:rsid w:val="00B165C6"/>
+    <w:rsid w:val="00467342"/>
     <w:rPr>
       <w:rFonts w:eastAsiaTheme="majorEastAsia" w:cstheme="majorBidi"/>
       <w:color w:val="272727" w:themeColor="text1" w:themeTint="D8"/>
@@ -1305,7 +1021,7 @@
     <w:link w:val="TitleChar"/>
     <w:uiPriority w:val="10"/>
     <w:qFormat/>
-    <w:rsid w:val="00B165C6"/>
+    <w:rsid w:val="00467342"/>
     <w:pPr>
       <w:spacing w:after="80" w:line="240" w:lineRule="auto"/>
       <w:contextualSpacing/>
@@ -1323,7 +1039,7 @@
     <w:basedOn w:val="DefaultParagraphFont"/>
     <w:link w:val="Title"/>
     <w:uiPriority w:val="10"/>
-    <w:rsid w:val="00B165C6"/>
+    <w:rsid w:val="00467342"/>
     <w:rPr>
       <w:rFonts w:asciiTheme="majorHAnsi" w:eastAsiaTheme="majorEastAsia" w:hAnsiTheme="majorHAnsi" w:cstheme="majorBidi"/>
       <w:spacing w:val="-10"/>
@@ -1339,7 +1055,7 @@
     <w:link w:val="SubtitleChar"/>
     <w:uiPriority w:val="11"/>
     <w:qFormat/>
-    <w:rsid w:val="00B165C6"/>
+    <w:rsid w:val="00467342"/>
     <w:pPr>
       <w:numPr>
         <w:ilvl w:val="1"/>
@@ -1358,7 +1074,7 @@
     <w:basedOn w:val="DefaultParagraphFont"/>
     <w:link w:val="Subtitle"/>
     <w:uiPriority w:val="11"/>
-    <w:rsid w:val="00B165C6"/>
+    <w:rsid w:val="00467342"/>
     <w:rPr>
       <w:rFonts w:eastAsiaTheme="majorEastAsia" w:cstheme="majorBidi"/>
       <w:color w:val="595959" w:themeColor="text1" w:themeTint="A6"/>
@@ -1374,7 +1090,7 @@
     <w:link w:val="QuoteChar"/>
     <w:uiPriority w:val="29"/>
     <w:qFormat/>
-    <w:rsid w:val="00B165C6"/>
+    <w:rsid w:val="00467342"/>
     <w:pPr>
       <w:spacing w:before="160"/>
       <w:jc w:val="center"/>
@@ -1390,7 +1106,7 @@
     <w:basedOn w:val="DefaultParagraphFont"/>
     <w:link w:val="Quote"/>
     <w:uiPriority w:val="29"/>
-    <w:rsid w:val="00B165C6"/>
+    <w:rsid w:val="00467342"/>
     <w:rPr>
       <w:i/>
       <w:iCs/>
@@ -1402,7 +1118,7 @@
     <w:basedOn w:val="Normal"/>
     <w:uiPriority w:val="34"/>
     <w:qFormat/>
-    <w:rsid w:val="00B165C6"/>
+    <w:rsid w:val="00467342"/>
     <w:pPr>
       <w:ind w:left="720"/>
       <w:contextualSpacing/>
@@ -1413,7 +1129,7 @@
     <w:basedOn w:val="DefaultParagraphFont"/>
     <w:uiPriority w:val="21"/>
     <w:qFormat/>
-    <w:rsid w:val="00B165C6"/>
+    <w:rsid w:val="00467342"/>
     <w:rPr>
       <w:i/>
       <w:iCs/>
@@ -1427,7 +1143,7 @@
     <w:link w:val="IntenseQuoteChar"/>
     <w:uiPriority w:val="30"/>
     <w:qFormat/>
-    <w:rsid w:val="00B165C6"/>
+    <w:rsid w:val="00467342"/>
     <w:pPr>
       <w:pBdr>
         <w:top w:val="single" w:sz="4" w:space="10" w:color="0F4761" w:themeColor="accent1" w:themeShade="BF"/>
@@ -1448,7 +1164,7 @@
     <w:basedOn w:val="DefaultParagraphFont"/>
     <w:link w:val="IntenseQuote"/>
     <w:uiPriority w:val="30"/>
-    <w:rsid w:val="00B165C6"/>
+    <w:rsid w:val="00467342"/>
     <w:rPr>
       <w:i/>
       <w:iCs/>
@@ -1460,7 +1176,7 @@
     <w:basedOn w:val="DefaultParagraphFont"/>
     <w:uiPriority w:val="32"/>
     <w:qFormat/>
-    <w:rsid w:val="00B165C6"/>
+    <w:rsid w:val="00467342"/>
     <w:rPr>
       <w:b/>
       <w:bCs/>
@@ -1474,7 +1190,7 @@
     <w:basedOn w:val="DefaultParagraphFont"/>
     <w:uiPriority w:val="99"/>
     <w:unhideWhenUsed/>
-    <w:rsid w:val="00B479FF"/>
+    <w:rsid w:val="00274FC7"/>
     <w:rPr>
       <w:color w:val="467886" w:themeColor="hyperlink"/>
       <w:u w:val="single"/>
@@ -1486,7 +1202,7 @@
     <w:uiPriority w:val="99"/>
     <w:semiHidden/>
     <w:unhideWhenUsed/>
-    <w:rsid w:val="00B479FF"/>
+    <w:rsid w:val="00274FC7"/>
     <w:rPr>
       <w:color w:val="605E5C"/>
       <w:shd w:val="clear" w:color="auto" w:fill="E1DFDD"/>

</xml_diff>